<commit_message>
Changes have been made to the UML and created the component UML
</commit_message>
<xml_diff>
--- a/documents/Slumlord Millionaire.docx
+++ b/documents/Slumlord Millionaire.docx
@@ -1,6 +1,6 @@
 
 <file path=word/document.xml><?xml version="1.0" encoding="utf-8"?>
-<w:document xmlns:wpc="http://schemas.microsoft.com/office/word/2010/wordprocessingCanvas" xmlns:cx="http://schemas.microsoft.com/office/drawing/2014/chartex" xmlns:cx1="http://schemas.microsoft.com/office/drawing/2015/9/8/chartex" xmlns:cx2="http://schemas.microsoft.com/office/drawing/2015/10/21/chartex" xmlns:cx3="http://schemas.microsoft.com/office/drawing/2016/5/9/chartex" xmlns:cx4="http://schemas.microsoft.com/office/drawing/2016/5/10/chartex" xmlns:cx5="http://schemas.microsoft.com/office/drawing/2016/5/11/chartex" xmlns:cx6="http://schemas.microsoft.com/office/drawing/2016/5/12/chartex" xmlns:cx7="http://schemas.microsoft.com/office/drawing/2016/5/13/chartex" xmlns:cx8="http://schemas.microsoft.com/office/drawing/2016/5/14/chartex" xmlns:mc="http://schemas.openxmlformats.org/markup-compatibility/2006" xmlns:aink="http://schemas.microsoft.com/office/drawing/2016/ink" xmlns:am3d="http://schemas.microsoft.com/office/drawing/2017/model3d" xmlns:o="urn:schemas-microsoft-com:office:office" xmlns:r="http://schemas.openxmlformats.org/officeDocument/2006/relationships" xmlns:m="http://schemas.openxmlformats.org/officeDocument/2006/math" xmlns:v="urn:schemas-microsoft-com:vml" xmlns:wp14="http://schemas.microsoft.com/office/word/2010/wordprocessingDrawing" xmlns:wp="http://schemas.openxmlformats.org/drawingml/2006/wordprocessingDrawing" xmlns:w10="urn:schemas-microsoft-com:office:word" xmlns:w="http://schemas.openxmlformats.org/wordprocessingml/2006/main" xmlns:w14="http://schemas.microsoft.com/office/word/2010/wordml" xmlns:w15="http://schemas.microsoft.com/office/word/2012/wordml" xmlns:w16cid="http://schemas.microsoft.com/office/word/2016/wordml/cid" xmlns:w16se="http://schemas.microsoft.com/office/word/2015/wordml/symex" xmlns:wpg="http://schemas.microsoft.com/office/word/2010/wordprocessingGroup" xmlns:wpi="http://schemas.microsoft.com/office/word/2010/wordprocessingInk" xmlns:wne="http://schemas.microsoft.com/office/word/2006/wordml" xmlns:wps="http://schemas.microsoft.com/office/word/2010/wordprocessingShape" mc:Ignorable="w14 w15 w16se w16cid wp14">
+<w:document xmlns:wpc="http://schemas.microsoft.com/office/word/2010/wordprocessingCanvas" xmlns:cx="http://schemas.microsoft.com/office/drawing/2014/chartex" xmlns:cx1="http://schemas.microsoft.com/office/drawing/2015/9/8/chartex" xmlns:mc="http://schemas.openxmlformats.org/markup-compatibility/2006" xmlns:o="urn:schemas-microsoft-com:office:office" xmlns:r="http://schemas.openxmlformats.org/officeDocument/2006/relationships" xmlns:m="http://schemas.openxmlformats.org/officeDocument/2006/math" xmlns:v="urn:schemas-microsoft-com:vml" xmlns:wp14="http://schemas.microsoft.com/office/word/2010/wordprocessingDrawing" xmlns:wp="http://schemas.openxmlformats.org/drawingml/2006/wordprocessingDrawing" xmlns:w10="urn:schemas-microsoft-com:office:word" xmlns:w="http://schemas.openxmlformats.org/wordprocessingml/2006/main" xmlns:w14="http://schemas.microsoft.com/office/word/2010/wordml" xmlns:w15="http://schemas.microsoft.com/office/word/2012/wordml" xmlns:w16se="http://schemas.microsoft.com/office/word/2015/wordml/symex" xmlns:wpg="http://schemas.microsoft.com/office/word/2010/wordprocessingGroup" xmlns:wpi="http://schemas.microsoft.com/office/word/2010/wordprocessingInk" xmlns:wne="http://schemas.microsoft.com/office/word/2006/wordml" xmlns:wps="http://schemas.microsoft.com/office/word/2010/wordprocessingShape" mc:Ignorable="w14 w15 w16se wp14">
   <w:body>
     <w:p>
       <w:pPr>
@@ -21,7 +21,7 @@
           <w:sz w:val="28"/>
           <w:szCs w:val="28"/>
         </w:rPr>
-        <w:t>Slumlord Millionaire</w:t>
+        <w:t>Dr. Slumlord</w:t>
       </w:r>
     </w:p>
     <w:p>
@@ -71,25 +71,7 @@
           <w:sz w:val="20"/>
           <w:szCs w:val="20"/>
         </w:rPr>
-        <w:t xml:space="preserve">Alexander Costello, Dexter Elliot, Joshua </w:t>
-      </w:r>
-      <w:proofErr w:type="spellStart"/>
-      <w:r>
-        <w:rPr>
-          <w:rFonts w:ascii="Times New Roman" w:hAnsi="Times New Roman" w:cs="Times New Roman"/>
-          <w:sz w:val="20"/>
-          <w:szCs w:val="20"/>
-        </w:rPr>
-        <w:t>Escareno,</w:t>
-      </w:r>
-      <w:proofErr w:type="spellEnd"/>
-      <w:r>
-        <w:rPr>
-          <w:rFonts w:ascii="Times New Roman" w:hAnsi="Times New Roman" w:cs="Times New Roman"/>
-          <w:sz w:val="20"/>
-          <w:szCs w:val="20"/>
-        </w:rPr>
-        <w:t xml:space="preserve"> Chase Keller, an</w:t>
+        <w:t>Alexander Costello, Dexter Elliot, Joshua Escareno, Chase Keller, an</w:t>
       </w:r>
       <w:r>
         <w:rPr>
@@ -274,43 +256,7 @@
           <w:sz w:val="24"/>
           <w:szCs w:val="24"/>
         </w:rPr>
-        <w:t xml:space="preserve">Implement a web </w:t>
-      </w:r>
-      <w:proofErr w:type="spellStart"/>
-      <w:r>
-        <w:rPr>
-          <w:rFonts w:ascii="Times New Roman" w:hAnsi="Times New Roman" w:cs="Times New Roman"/>
-          <w:sz w:val="24"/>
-          <w:szCs w:val="24"/>
-        </w:rPr>
-        <w:t>ui</w:t>
-      </w:r>
-      <w:proofErr w:type="spellEnd"/>
-      <w:r>
-        <w:rPr>
-          <w:rFonts w:ascii="Times New Roman" w:hAnsi="Times New Roman" w:cs="Times New Roman"/>
-          <w:sz w:val="24"/>
-          <w:szCs w:val="24"/>
-        </w:rPr>
-        <w:t xml:space="preserve"> that will allow our </w:t>
-      </w:r>
-      <w:proofErr w:type="spellStart"/>
-      <w:r>
-        <w:rPr>
-          <w:rFonts w:ascii="Times New Roman" w:hAnsi="Times New Roman" w:cs="Times New Roman"/>
-          <w:sz w:val="24"/>
-          <w:szCs w:val="24"/>
-        </w:rPr>
-        <w:t>slurmlords</w:t>
-      </w:r>
-      <w:proofErr w:type="spellEnd"/>
-      <w:r>
-        <w:rPr>
-          <w:rFonts w:ascii="Times New Roman" w:hAnsi="Times New Roman" w:cs="Times New Roman"/>
-          <w:sz w:val="24"/>
-          <w:szCs w:val="24"/>
-        </w:rPr>
-        <w:t xml:space="preserve"> to access and edit information about their rental properties and corresponding tenants.</w:t>
+        <w:t>Implement a web ui that will allow our slurmlords to access and edit information about their rental properties and corresponding tenants.</w:t>
       </w:r>
     </w:p>
     <w:p>
@@ -390,18 +336,8 @@
           <w:sz w:val="24"/>
           <w:szCs w:val="24"/>
         </w:rPr>
-        <w:t>Major milestones are as follows and subject to change (dates and times intentionally omitted</w:t>
-      </w:r>
-      <w:proofErr w:type="gramStart"/>
-      <w:r>
-        <w:rPr>
-          <w:rFonts w:ascii="Times New Roman" w:hAnsi="Times New Roman" w:cs="Times New Roman"/>
-          <w:sz w:val="24"/>
-          <w:szCs w:val="24"/>
-        </w:rPr>
-        <w:t>) :</w:t>
-      </w:r>
-      <w:proofErr w:type="gramEnd"/>
+        <w:t>Major milestones are as follows and subject to change (dates and times intentionally omitted) :</w:t>
+      </w:r>
     </w:p>
     <w:p>
       <w:pPr>
@@ -488,36 +424,8 @@
           <w:sz w:val="24"/>
           <w:szCs w:val="24"/>
         </w:rPr>
-        <w:t xml:space="preserve">Create User java classes that handle the </w:t>
-      </w:r>
-      <w:proofErr w:type="gramStart"/>
-      <w:r>
-        <w:rPr>
-          <w:rFonts w:ascii="Times New Roman" w:hAnsi="Times New Roman" w:cs="Times New Roman"/>
-          <w:sz w:val="24"/>
-          <w:szCs w:val="24"/>
-        </w:rPr>
-        <w:t>back end</w:t>
-      </w:r>
-      <w:proofErr w:type="gramEnd"/>
-      <w:r>
-        <w:rPr>
-          <w:rFonts w:ascii="Times New Roman" w:hAnsi="Times New Roman" w:cs="Times New Roman"/>
-          <w:sz w:val="24"/>
-          <w:szCs w:val="24"/>
-        </w:rPr>
-        <w:t xml:space="preserve"> logic for user function calls made from the web </w:t>
-      </w:r>
-      <w:proofErr w:type="spellStart"/>
-      <w:r>
-        <w:rPr>
-          <w:rFonts w:ascii="Times New Roman" w:hAnsi="Times New Roman" w:cs="Times New Roman"/>
-          <w:sz w:val="24"/>
-          <w:szCs w:val="24"/>
-        </w:rPr>
-        <w:t>ui</w:t>
-      </w:r>
-      <w:proofErr w:type="spellEnd"/>
+        <w:t>Create User java classes that handle the back end logic for user function calls made from the web ui</w:t>
+      </w:r>
     </w:p>
     <w:p>
       <w:pPr>
@@ -593,17 +501,128 @@
         </w:rPr>
         <w:t>with “client” and server architecture.</w:t>
       </w:r>
-    </w:p>
-    <w:p>
-      <w:pPr>
-        <w:rPr>
-          <w:rFonts w:ascii="Times New Roman" w:hAnsi="Times New Roman" w:cs="Times New Roman"/>
-          <w:sz w:val="24"/>
-          <w:szCs w:val="24"/>
-        </w:rPr>
-      </w:pPr>
+      <w:r>
+        <w:rPr>
+          <w:rFonts w:ascii="Times New Roman" w:hAnsi="Times New Roman" w:cs="Times New Roman"/>
+          <w:sz w:val="24"/>
+          <w:szCs w:val="24"/>
+        </w:rPr>
+        <w:t xml:space="preserve"> It seems as though it is a requirement to have a dual client server architecture as we will have a client UI and UI server as well as a backend and DB client/server.</w:t>
+      </w:r>
+    </w:p>
+    <w:p>
+      <w:pPr>
+        <w:rPr>
+          <w:rFonts w:ascii="Times New Roman" w:hAnsi="Times New Roman" w:cs="Times New Roman"/>
+          <w:sz w:val="24"/>
+          <w:szCs w:val="24"/>
+        </w:rPr>
+      </w:pPr>
+      <w:r>
+        <w:rPr>
+          <w:rFonts w:ascii="Times New Roman" w:hAnsi="Times New Roman" w:cs="Times New Roman"/>
+          <w:b/>
+          <w:sz w:val="24"/>
+          <w:szCs w:val="24"/>
+        </w:rPr>
+        <w:t xml:space="preserve">Secure Failure: </w:t>
+      </w:r>
+      <w:r>
+        <w:rPr>
+          <w:rFonts w:ascii="Times New Roman" w:hAnsi="Times New Roman" w:cs="Times New Roman"/>
+          <w:sz w:val="24"/>
+          <w:szCs w:val="24"/>
+        </w:rPr>
+        <w:t>My apologies for this being shoe-horned in at the end of the document but as it is a requirement we feel it is necessary to inform our generous and respectable landlords that in the event that the software fails in any form it will do so securely. This can be addressed in a 3 pronged approach:</w:t>
+      </w:r>
+    </w:p>
+    <w:p>
+      <w:pPr>
+        <w:pStyle w:val="ListParagraph"/>
+        <w:numPr>
+          <w:ilvl w:val="0"/>
+          <w:numId w:val="2"/>
+        </w:numPr>
+        <w:rPr>
+          <w:rFonts w:ascii="Times New Roman" w:hAnsi="Times New Roman" w:cs="Times New Roman"/>
+          <w:sz w:val="24"/>
+          <w:szCs w:val="24"/>
+        </w:rPr>
+      </w:pPr>
+      <w:r>
+        <w:rPr>
+          <w:rFonts w:ascii="Times New Roman" w:hAnsi="Times New Roman" w:cs="Times New Roman"/>
+          <w:sz w:val="24"/>
+          <w:szCs w:val="24"/>
+        </w:rPr>
+        <w:t>If a user cannot be validated the software will not allow the user to access private information of any individual stored within the system</w:t>
+      </w:r>
+    </w:p>
+    <w:p>
+      <w:pPr>
+        <w:pStyle w:val="ListParagraph"/>
+        <w:numPr>
+          <w:ilvl w:val="0"/>
+          <w:numId w:val="2"/>
+        </w:numPr>
+        <w:rPr>
+          <w:rFonts w:ascii="Times New Roman" w:hAnsi="Times New Roman" w:cs="Times New Roman"/>
+          <w:sz w:val="24"/>
+          <w:szCs w:val="24"/>
+        </w:rPr>
+      </w:pPr>
+      <w:r>
+        <w:rPr>
+          <w:rFonts w:ascii="Times New Roman" w:hAnsi="Times New Roman" w:cs="Times New Roman"/>
+          <w:sz w:val="24"/>
+          <w:szCs w:val="24"/>
+        </w:rPr>
+        <w:t>If the connection to the database is lost in the middle of a transaction, data changes will be rolled back and not committed which will reduce the chance of corrupted data entering the database</w:t>
+      </w:r>
+    </w:p>
+    <w:p>
+      <w:pPr>
+        <w:pStyle w:val="ListParagraph"/>
+        <w:numPr>
+          <w:ilvl w:val="0"/>
+          <w:numId w:val="2"/>
+        </w:numPr>
+        <w:rPr>
+          <w:rFonts w:ascii="Times New Roman" w:hAnsi="Times New Roman" w:cs="Times New Roman"/>
+          <w:sz w:val="24"/>
+          <w:szCs w:val="24"/>
+        </w:rPr>
+      </w:pPr>
+      <w:r>
+        <w:rPr>
+          <w:rFonts w:ascii="Times New Roman" w:hAnsi="Times New Roman" w:cs="Times New Roman"/>
+          <w:sz w:val="24"/>
+          <w:szCs w:val="24"/>
+        </w:rPr>
+        <w:t>If the web services cannot be reached the webpage will display a 401 or a 503 error depending on the circumstances and if the database is unavailable users will be able to make changes in the client while a connection to the database attempts to be established.</w:t>
+      </w:r>
       <w:bookmarkStart w:id="0" w:name="_GoBack"/>
       <w:bookmarkEnd w:id="0"/>
+    </w:p>
+    <w:p>
+      <w:pPr>
+        <w:pStyle w:val="ListParagraph"/>
+        <w:ind w:left="1260"/>
+        <w:rPr>
+          <w:rFonts w:ascii="Times New Roman" w:hAnsi="Times New Roman" w:cs="Times New Roman"/>
+          <w:sz w:val="24"/>
+          <w:szCs w:val="24"/>
+        </w:rPr>
+      </w:pPr>
+    </w:p>
+    <w:p>
+      <w:pPr>
+        <w:rPr>
+          <w:rFonts w:ascii="Times New Roman" w:hAnsi="Times New Roman" w:cs="Times New Roman"/>
+          <w:sz w:val="24"/>
+          <w:szCs w:val="24"/>
+        </w:rPr>
+      </w:pPr>
     </w:p>
     <w:sectPr>
       <w:pgSz w:w="12240" w:h="15840"/>
@@ -616,7 +635,7 @@
 </file>
 
 <file path=word/numbering.xml><?xml version="1.0" encoding="utf-8"?>
-<w:numbering xmlns:wpc="http://schemas.microsoft.com/office/word/2010/wordprocessingCanvas" xmlns:cx="http://schemas.microsoft.com/office/drawing/2014/chartex" xmlns:cx1="http://schemas.microsoft.com/office/drawing/2015/9/8/chartex" xmlns:cx2="http://schemas.microsoft.com/office/drawing/2015/10/21/chartex" xmlns:cx3="http://schemas.microsoft.com/office/drawing/2016/5/9/chartex" xmlns:cx4="http://schemas.microsoft.com/office/drawing/2016/5/10/chartex" xmlns:cx5="http://schemas.microsoft.com/office/drawing/2016/5/11/chartex" xmlns:cx6="http://schemas.microsoft.com/office/drawing/2016/5/12/chartex" xmlns:cx7="http://schemas.microsoft.com/office/drawing/2016/5/13/chartex" xmlns:cx8="http://schemas.microsoft.com/office/drawing/2016/5/14/chartex" xmlns:mc="http://schemas.openxmlformats.org/markup-compatibility/2006" xmlns:aink="http://schemas.microsoft.com/office/drawing/2016/ink" xmlns:am3d="http://schemas.microsoft.com/office/drawing/2017/model3d" xmlns:o="urn:schemas-microsoft-com:office:office" xmlns:r="http://schemas.openxmlformats.org/officeDocument/2006/relationships" xmlns:m="http://schemas.openxmlformats.org/officeDocument/2006/math" xmlns:v="urn:schemas-microsoft-com:vml" xmlns:wp14="http://schemas.microsoft.com/office/word/2010/wordprocessingDrawing" xmlns:wp="http://schemas.openxmlformats.org/drawingml/2006/wordprocessingDrawing" xmlns:w10="urn:schemas-microsoft-com:office:word" xmlns:w="http://schemas.openxmlformats.org/wordprocessingml/2006/main" xmlns:w14="http://schemas.microsoft.com/office/word/2010/wordml" xmlns:w15="http://schemas.microsoft.com/office/word/2012/wordml" xmlns:w16cid="http://schemas.microsoft.com/office/word/2016/wordml/cid" xmlns:w16se="http://schemas.microsoft.com/office/word/2015/wordml/symex" xmlns:wpg="http://schemas.microsoft.com/office/word/2010/wordprocessingGroup" xmlns:wpi="http://schemas.microsoft.com/office/word/2010/wordprocessingInk" xmlns:wne="http://schemas.microsoft.com/office/word/2006/wordml" xmlns:wps="http://schemas.microsoft.com/office/word/2010/wordprocessingShape" mc:Ignorable="w14 w15 w16se w16cid wp14">
+<w:numbering xmlns:wpc="http://schemas.microsoft.com/office/word/2010/wordprocessingCanvas" xmlns:cx="http://schemas.microsoft.com/office/drawing/2014/chartex" xmlns:cx1="http://schemas.microsoft.com/office/drawing/2015/9/8/chartex" xmlns:mc="http://schemas.openxmlformats.org/markup-compatibility/2006" xmlns:o="urn:schemas-microsoft-com:office:office" xmlns:r="http://schemas.openxmlformats.org/officeDocument/2006/relationships" xmlns:m="http://schemas.openxmlformats.org/officeDocument/2006/math" xmlns:v="urn:schemas-microsoft-com:vml" xmlns:wp14="http://schemas.microsoft.com/office/word/2010/wordprocessingDrawing" xmlns:wp="http://schemas.openxmlformats.org/drawingml/2006/wordprocessingDrawing" xmlns:w10="urn:schemas-microsoft-com:office:word" xmlns:w="http://schemas.openxmlformats.org/wordprocessingml/2006/main" xmlns:w14="http://schemas.microsoft.com/office/word/2010/wordml" xmlns:w15="http://schemas.microsoft.com/office/word/2012/wordml" xmlns:w16se="http://schemas.microsoft.com/office/word/2015/wordml/symex" xmlns:wpg="http://schemas.microsoft.com/office/word/2010/wordprocessingGroup" xmlns:wpi="http://schemas.microsoft.com/office/word/2010/wordprocessingInk" xmlns:wne="http://schemas.microsoft.com/office/word/2006/wordml" xmlns:wps="http://schemas.microsoft.com/office/word/2010/wordprocessingShape" mc:Ignorable="w14 w15 w16se wp14">
   <w:abstractNum w:abstractNumId="0" w15:restartNumberingAfterBreak="0">
     <w:nsid w:val="047414B1"/>
     <w:multiLevelType w:val="hybridMultilevel"/>
@@ -852,7 +871,7 @@
 </file>
 
 <file path=word/styles.xml><?xml version="1.0" encoding="utf-8"?>
-<w:styles xmlns:mc="http://schemas.openxmlformats.org/markup-compatibility/2006" xmlns:r="http://schemas.openxmlformats.org/officeDocument/2006/relationships" xmlns:w="http://schemas.openxmlformats.org/wordprocessingml/2006/main" xmlns:w14="http://schemas.microsoft.com/office/word/2010/wordml" xmlns:w15="http://schemas.microsoft.com/office/word/2012/wordml" xmlns:w16cid="http://schemas.microsoft.com/office/word/2016/wordml/cid" xmlns:w16se="http://schemas.microsoft.com/office/word/2015/wordml/symex" mc:Ignorable="w14 w15 w16se w16cid">
+<w:styles xmlns:mc="http://schemas.openxmlformats.org/markup-compatibility/2006" xmlns:r="http://schemas.openxmlformats.org/officeDocument/2006/relationships" xmlns:w="http://schemas.openxmlformats.org/wordprocessingml/2006/main" xmlns:w14="http://schemas.microsoft.com/office/word/2010/wordml" xmlns:w15="http://schemas.microsoft.com/office/word/2012/wordml" xmlns:w16se="http://schemas.microsoft.com/office/word/2015/wordml/symex" mc:Ignorable="w14 w15 w16se">
   <w:docDefaults>
     <w:rPrDefault>
       <w:rPr>
@@ -868,7 +887,7 @@
       </w:pPr>
     </w:pPrDefault>
   </w:docDefaults>
-  <w:latentStyles w:defLockedState="0" w:defUIPriority="99" w:defSemiHidden="0" w:defUnhideWhenUsed="0" w:defQFormat="0" w:count="376">
+  <w:latentStyles w:defLockedState="0" w:defUIPriority="99" w:defSemiHidden="0" w:defUnhideWhenUsed="0" w:defQFormat="0" w:count="371">
     <w:lsdException w:name="Normal" w:uiPriority="0" w:qFormat="1"/>
     <w:lsdException w:name="heading 1" w:uiPriority="9" w:qFormat="1"/>
     <w:lsdException w:name="heading 2" w:semiHidden="1" w:uiPriority="9" w:unhideWhenUsed="1" w:qFormat="1"/>
@@ -1240,11 +1259,6 @@
     <w:lsdException w:name="List Table 5 Dark Accent 6" w:uiPriority="50"/>
     <w:lsdException w:name="List Table 6 Colorful Accent 6" w:uiPriority="51"/>
     <w:lsdException w:name="List Table 7 Colorful Accent 6" w:uiPriority="52"/>
-    <w:lsdException w:name="Mention" w:semiHidden="1" w:unhideWhenUsed="1"/>
-    <w:lsdException w:name="Smart Hyperlink" w:semiHidden="1" w:unhideWhenUsed="1"/>
-    <w:lsdException w:name="Hashtag" w:semiHidden="1" w:unhideWhenUsed="1"/>
-    <w:lsdException w:name="Unresolved Mention" w:semiHidden="1" w:unhideWhenUsed="1"/>
-    <w:lsdException w:name="Smart Link" w:semiHidden="1" w:unhideWhenUsed="1"/>
   </w:latentStyles>
   <w:style w:type="paragraph" w:default="1" w:styleId="Normal">
     <w:name w:val="Normal"/>

</xml_diff>